<commit_message>
Finished making the course look nice.
</commit_message>
<xml_diff>
--- a/Assessment Cover Sheet Template 2023 - Physics for Games - Task 3.docx
+++ b/Assessment Cover Sheet Template 2023 - Physics for Games - Task 3.docx
@@ -551,8 +551,18 @@
                     <w:sz w:val="20"/>
                     <w:szCs w:val="20"/>
                   </w:rPr>
-                  <w:t>Jesse James Donlevy</w:t>
+                  <w:t xml:space="preserve">Jesse James </w:t>
                 </w:r>
+                <w:proofErr w:type="spellStart"/>
+                <w:r>
+                  <w:rPr>
+                    <w:rStyle w:val="Style1"/>
+                    <w:sz w:val="20"/>
+                    <w:szCs w:val="20"/>
+                  </w:rPr>
+                  <w:t>Donlevy</w:t>
+                </w:r>
+                <w:proofErr w:type="spellEnd"/>
               </w:p>
             </w:tc>
           </w:sdtContent>
@@ -595,7 +605,6 @@
             <w:placeholder>
               <w:docPart w:val="F2536A1D56504D879687F34AE947B117"/>
             </w:placeholder>
-            <w:showingPlcHdr/>
             <w:text/>
           </w:sdtPr>
           <w:sdtContent>
@@ -614,35 +623,11 @@
                 </w:pPr>
                 <w:r>
                   <w:rPr>
-                    <w:rStyle w:val="PlaceholderText"/>
+                    <w:rFonts w:ascii="Arial" w:hAnsi="Arial" w:cs="Arial"/>
                     <w:sz w:val="20"/>
                     <w:szCs w:val="20"/>
                   </w:rPr>
-                  <w:t>As defined by your teacher</w:t>
-                </w:r>
-                <w:r>
-                  <w:rPr>
-                    <w:rStyle w:val="PlaceholderText"/>
-                    <w:sz w:val="18"/>
-                    <w:szCs w:val="18"/>
-                  </w:rPr>
-                  <w:t>/</w:t>
-                </w:r>
-                <w:r>
-                  <w:rPr>
-                    <w:rStyle w:val="PlaceholderText"/>
-                    <w:sz w:val="20"/>
-                    <w:szCs w:val="20"/>
-                  </w:rPr>
-                  <w:t>s</w:t>
-                </w:r>
-                <w:r>
-                  <w:rPr>
-                    <w:rStyle w:val="PlaceholderText"/>
-                    <w:sz w:val="20"/>
-                    <w:szCs w:val="20"/>
-                  </w:rPr>
-                  <w:t>.</w:t>
+                  <w:t>08/03/2023</w:t>
                 </w:r>
               </w:p>
             </w:tc>
@@ -770,17 +755,16 @@
                 <w:placeholder>
                   <w:docPart w:val="BF8AFD9C80E34DB88FFC6FEC32336045"/>
                 </w:placeholder>
-                <w:showingPlcHdr/>
                 <w:text/>
               </w:sdtPr>
               <w:sdtContent>
                 <w:r>
                   <w:rPr>
-                    <w:rStyle w:val="PlaceholderText"/>
+                    <w:rStyle w:val="Style1"/>
                     <w:sz w:val="20"/>
                     <w:szCs w:val="20"/>
                   </w:rPr>
-                  <w:t>Canvas/Drive location/file path</w:t>
+                  <w:t>Canvas</w:t>
                 </w:r>
               </w:sdtContent>
             </w:sdt>
@@ -1369,17 +1353,15 @@
           <w:placeholder>
             <w:docPart w:val="37824B6515B040CD820D57A736B2628E"/>
           </w:placeholder>
-          <w:showingPlcHdr/>
         </w:sdtPr>
         <w:sdtContent>
           <w:r>
             <w:rPr>
-              <w:rStyle w:val="PlaceholderText"/>
-              <w:b/>
-              <w:bCs/>
-              <w:u w:val="single"/>
+              <w:rFonts w:ascii="Arial" w:hAnsi="Arial" w:cs="Arial"/>
+              <w:sz w:val="20"/>
+              <w:szCs w:val="20"/>
             </w:rPr>
-            <w:t>Please enter you name.</w:t>
+            <w:t>Connor Mills</w:t>
           </w:r>
         </w:sdtContent>
       </w:sdt>
@@ -1413,17 +1395,15 @@
           <w:placeholder>
             <w:docPart w:val="7CD918A61358408BBC08448184835886"/>
           </w:placeholder>
-          <w:showingPlcHdr/>
         </w:sdtPr>
         <w:sdtContent>
           <w:r>
             <w:rPr>
-              <w:rStyle w:val="PlaceholderText"/>
-              <w:b/>
-              <w:bCs/>
-              <w:u w:val="single"/>
+              <w:rFonts w:ascii="Arial" w:hAnsi="Arial" w:cs="Arial"/>
+              <w:sz w:val="20"/>
+              <w:szCs w:val="20"/>
             </w:rPr>
-            <w:t>Please enter the date</w:t>
+            <w:t>08/03/2023</w:t>
           </w:r>
         </w:sdtContent>
       </w:sdt>
@@ -1598,7 +1578,7 @@
           </w:rPr>
           <w:id w:val="1849211127"/>
           <w14:checkbox>
-            <w14:checked w14:val="0"/>
+            <w14:checked w14:val="1"/>
             <w14:checkedState w14:val="2612" w14:font="MS Gothic"/>
             <w14:uncheckedState w14:val="2610" w14:font="MS Gothic"/>
           </w14:checkbox>
@@ -1611,7 +1591,7 @@
               <w:sz w:val="32"/>
               <w:szCs w:val="18"/>
             </w:rPr>
-            <w:t>☐</w:t>
+            <w:t>☒</w:t>
           </w:r>
         </w:sdtContent>
       </w:sdt>
@@ -1654,7 +1634,6 @@
           <w:placeholder>
             <w:docPart w:val="5F5654FF19D14FFEA7D1F8FFD9E1463C"/>
           </w:placeholder>
-          <w:showingPlcHdr/>
           <w:text w:multiLine="1"/>
         </w:sdtPr>
         <w:sdtEndPr>
@@ -1667,51 +1646,18 @@
           <w:r>
             <w:rPr>
               <w:rStyle w:val="Style1"/>
-              <w:color w:val="808080" w:themeColor="background1" w:themeShade="80"/>
               <w:sz w:val="18"/>
               <w:szCs w:val="18"/>
             </w:rPr>
-            <w:t>Create a simulation or game that demonstrate the use of advanced physics systems within a non-trivial, real-time application</w:t>
-          </w:r>
-          <w:r>
-            <w:t xml:space="preserve">. </w:t>
+            <w:t xml:space="preserve">I have created a Wipeout inspired obstacle course. The player is challenged to navigate a series of </w:t>
           </w:r>
           <w:r>
             <w:rPr>
               <w:rStyle w:val="Style1"/>
-              <w:color w:val="808080" w:themeColor="background1" w:themeShade="80"/>
               <w:sz w:val="18"/>
               <w:szCs w:val="18"/>
             </w:rPr>
-            <w:t>The application executable can run external from any IDE without errors or crashing</w:t>
-          </w:r>
-          <w:r>
-            <w:rPr>
-              <w:rStyle w:val="Style1"/>
-              <w:color w:val="808080" w:themeColor="background1" w:themeShade="80"/>
-              <w:sz w:val="18"/>
-              <w:szCs w:val="18"/>
-            </w:rPr>
-            <w:t>:</w:t>
-          </w:r>
-          <w:r>
-            <w:rPr>
-              <w:rStyle w:val="Style1"/>
-              <w:color w:val="808080" w:themeColor="background1" w:themeShade="80"/>
-              <w:sz w:val="18"/>
-              <w:szCs w:val="18"/>
-            </w:rPr>
-            <w:br/>
-          </w:r>
-          <w:r>
-            <w:rPr>
-              <w:rStyle w:val="PlaceholderText"/>
-              <w:color w:val="808080" w:themeColor="background1" w:themeShade="80"/>
-              <w:sz w:val="18"/>
-              <w:szCs w:val="18"/>
-            </w:rPr>
-            <w:br/>
-            <w:t>In a few short sentences or dot points, please explain what you submitted for this part of the assessment.</w:t>
+            <w:t>obstacles and complete the course in as short of a time as possible.</w:t>
           </w:r>
         </w:sdtContent>
       </w:sdt>
@@ -1748,7 +1694,7 @@
           </w:rPr>
           <w:id w:val="-409921034"/>
           <w14:checkbox>
-            <w14:checked w14:val="0"/>
+            <w14:checked w14:val="1"/>
             <w14:checkedState w14:val="2612" w14:font="MS Gothic"/>
             <w14:uncheckedState w14:val="2610" w14:font="MS Gothic"/>
           </w14:checkbox>
@@ -1761,7 +1707,7 @@
               <w:sz w:val="32"/>
               <w:szCs w:val="18"/>
             </w:rPr>
-            <w:t>☐</w:t>
+            <w:t>☒</w:t>
           </w:r>
         </w:sdtContent>
       </w:sdt>
@@ -1804,7 +1750,6 @@
           <w:placeholder>
             <w:docPart w:val="7E82E47E741A4BFFA8127131B60615CC"/>
           </w:placeholder>
-          <w:showingPlcHdr/>
           <w:text w:multiLine="1"/>
         </w:sdtPr>
         <w:sdtEndPr>
@@ -1816,12 +1761,47 @@
         <w:sdtContent>
           <w:r>
             <w:rPr>
-              <w:rStyle w:val="PlaceholderText"/>
-              <w:color w:val="808080" w:themeColor="background1" w:themeShade="80"/>
+              <w:rStyle w:val="Style1"/>
               <w:sz w:val="18"/>
               <w:szCs w:val="18"/>
             </w:rPr>
-            <w:t>In a few short sentences or dot points, please explain what you submitted for this part of the assessment.</w:t>
+            <w:t>There are four different joints in my game:</w:t>
+          </w:r>
+          <w:r>
+            <w:rPr>
+              <w:rStyle w:val="Style1"/>
+              <w:sz w:val="18"/>
+              <w:szCs w:val="18"/>
+            </w:rPr>
+            <w:br/>
+            <w:t>- A configurable joint for each of the moving platforms.</w:t>
+          </w:r>
+          <w:r>
+            <w:rPr>
+              <w:rStyle w:val="Style1"/>
+              <w:sz w:val="18"/>
+              <w:szCs w:val="18"/>
+            </w:rPr>
+            <w:br/>
+            <w:t>- A hinge joint for each of the swinging hammers.</w:t>
+          </w:r>
+          <w:r>
+            <w:rPr>
+              <w:rStyle w:val="Style1"/>
+              <w:sz w:val="18"/>
+              <w:szCs w:val="18"/>
+            </w:rPr>
+            <w:br/>
+            <w:t>- A hinge joint for each spinning top.</w:t>
+          </w:r>
+          <w:r>
+            <w:rPr>
+              <w:rStyle w:val="Style1"/>
+              <w:sz w:val="18"/>
+              <w:szCs w:val="18"/>
+            </w:rPr>
+            <w:br/>
+            <w:t>- A configurable joint for the elevator.</w:t>
           </w:r>
         </w:sdtContent>
       </w:sdt>
@@ -1849,7 +1829,7 @@
           </w:rPr>
           <w:id w:val="-565799048"/>
           <w14:checkbox>
-            <w14:checked w14:val="0"/>
+            <w14:checked w14:val="1"/>
             <w14:checkedState w14:val="2612" w14:font="MS Gothic"/>
             <w14:uncheckedState w14:val="2610" w14:font="MS Gothic"/>
           </w14:checkbox>
@@ -1862,7 +1842,7 @@
               <w:sz w:val="32"/>
               <w:szCs w:val="18"/>
             </w:rPr>
-            <w:t>☐</w:t>
+            <w:t>☒</w:t>
           </w:r>
         </w:sdtContent>
       </w:sdt>
@@ -1891,7 +1871,6 @@
           <w:placeholder>
             <w:docPart w:val="5B70CCF9DECE45B3A76F8F4A35BE5988"/>
           </w:placeholder>
-          <w:showingPlcHdr/>
           <w:text w:multiLine="1"/>
         </w:sdtPr>
         <w:sdtEndPr>
@@ -1903,12 +1882,37 @@
         <w:sdtContent>
           <w:r>
             <w:rPr>
-              <w:rStyle w:val="PlaceholderText"/>
-              <w:color w:val="808080" w:themeColor="background1" w:themeShade="80"/>
+              <w:rStyle w:val="Style1"/>
               <w:sz w:val="18"/>
               <w:szCs w:val="18"/>
             </w:rPr>
-            <w:t>In a few short sentences or dot points, please explain what you submitted for this part of the assessment.</w:t>
+            <w:t>Whenever</w:t>
+          </w:r>
+          <w:r>
+            <w:rPr>
+              <w:rStyle w:val="Style1"/>
+              <w:sz w:val="18"/>
+              <w:szCs w:val="18"/>
+            </w:rPr>
+            <w:t xml:space="preserve"> the player is hit by one of the hazards, the swinging hammer or spinning top, the player is thrown away and </w:t>
+          </w:r>
+          <w:proofErr w:type="spellStart"/>
+          <w:r>
+            <w:rPr>
+              <w:rStyle w:val="Style1"/>
+              <w:sz w:val="18"/>
+              <w:szCs w:val="18"/>
+            </w:rPr>
+            <w:t>ragdolled</w:t>
+          </w:r>
+          <w:proofErr w:type="spellEnd"/>
+          <w:r>
+            <w:rPr>
+              <w:rStyle w:val="Style1"/>
+              <w:sz w:val="18"/>
+              <w:szCs w:val="18"/>
+            </w:rPr>
+            <w:t xml:space="preserve">. </w:t>
           </w:r>
         </w:sdtContent>
       </w:sdt>
@@ -1936,7 +1940,7 @@
           </w:rPr>
           <w:id w:val="-157074270"/>
           <w14:checkbox>
-            <w14:checked w14:val="0"/>
+            <w14:checked w14:val="1"/>
             <w14:checkedState w14:val="2612" w14:font="MS Gothic"/>
             <w14:uncheckedState w14:val="2610" w14:font="MS Gothic"/>
           </w14:checkbox>
@@ -1949,7 +1953,7 @@
               <w:sz w:val="32"/>
               <w:szCs w:val="18"/>
             </w:rPr>
-            <w:t>☐</w:t>
+            <w:t>☒</w:t>
           </w:r>
         </w:sdtContent>
       </w:sdt>
@@ -1958,7 +1962,23 @@
           <w:sz w:val="18"/>
           <w:szCs w:val="18"/>
         </w:rPr>
-        <w:t xml:space="preserve"> Raycast into simulation's scene for picking purposes: </w:t>
+        <w:t xml:space="preserve"> </w:t>
+      </w:r>
+      <w:proofErr w:type="spellStart"/>
+      <w:r>
+        <w:rPr>
+          <w:sz w:val="18"/>
+          <w:szCs w:val="18"/>
+        </w:rPr>
+        <w:t>Raycast</w:t>
+      </w:r>
+      <w:proofErr w:type="spellEnd"/>
+      <w:r>
+        <w:rPr>
+          <w:sz w:val="18"/>
+          <w:szCs w:val="18"/>
+        </w:rPr>
+        <w:t xml:space="preserve"> into simulation's scene for picking purposes: </w:t>
       </w:r>
       <w:r>
         <w:rPr>
@@ -1978,7 +1998,6 @@
           <w:placeholder>
             <w:docPart w:val="070534CBDF754534912FCFF93039D552"/>
           </w:placeholder>
-          <w:showingPlcHdr/>
           <w:text w:multiLine="1"/>
         </w:sdtPr>
         <w:sdtEndPr>
@@ -1990,12 +2009,35 @@
         <w:sdtContent>
           <w:r>
             <w:rPr>
-              <w:rStyle w:val="PlaceholderText"/>
-              <w:color w:val="808080" w:themeColor="background1" w:themeShade="80"/>
+              <w:rStyle w:val="Style1"/>
               <w:sz w:val="18"/>
               <w:szCs w:val="18"/>
             </w:rPr>
-            <w:t>In a few short sentences or dot points, please explain what you submitted for this part of the assessment.</w:t>
+            <w:t xml:space="preserve">There are </w:t>
+          </w:r>
+          <w:r>
+            <w:rPr>
+              <w:rStyle w:val="Style1"/>
+              <w:sz w:val="18"/>
+              <w:szCs w:val="18"/>
+            </w:rPr>
+            <w:t>several</w:t>
+          </w:r>
+          <w:r>
+            <w:rPr>
+              <w:rStyle w:val="Style1"/>
+              <w:sz w:val="18"/>
+              <w:szCs w:val="18"/>
+            </w:rPr>
+            <w:t xml:space="preserve"> buttons that you can click on that do different things. Such as move the elevator up and down or start the timer. You can also click on the pedestal that the ball starts on to respawn it. The </w:t>
+          </w:r>
+          <w:r>
+            <w:rPr>
+              <w:rStyle w:val="Style1"/>
+              <w:sz w:val="18"/>
+              <w:szCs w:val="18"/>
+            </w:rPr>
+            <w:t>final interaction that is possible is that you can click on the ball itself and apply a force to move it.</w:t>
           </w:r>
         </w:sdtContent>
       </w:sdt>
@@ -2023,7 +2065,7 @@
           </w:rPr>
           <w:id w:val="-2138701178"/>
           <w14:checkbox>
-            <w14:checked w14:val="0"/>
+            <w14:checked w14:val="1"/>
             <w14:checkedState w14:val="2612" w14:font="MS Gothic"/>
             <w14:uncheckedState w14:val="2610" w14:font="MS Gothic"/>
           </w14:checkbox>
@@ -2036,7 +2078,7 @@
               <w:sz w:val="32"/>
               <w:szCs w:val="18"/>
             </w:rPr>
-            <w:t>☐</w:t>
+            <w:t>☒</w:t>
           </w:r>
         </w:sdtContent>
       </w:sdt>
@@ -2045,7 +2087,23 @@
           <w:sz w:val="18"/>
           <w:szCs w:val="18"/>
         </w:rPr>
-        <w:t xml:space="preserve"> Trigger systems with callback functions that impact the simulation in a meaningful way: </w:t>
+        <w:t xml:space="preserve"> Trigger systems with </w:t>
+      </w:r>
+      <w:proofErr w:type="spellStart"/>
+      <w:r>
+        <w:rPr>
+          <w:sz w:val="18"/>
+          <w:szCs w:val="18"/>
+        </w:rPr>
+        <w:t>callback</w:t>
+      </w:r>
+      <w:proofErr w:type="spellEnd"/>
+      <w:r>
+        <w:rPr>
+          <w:sz w:val="18"/>
+          <w:szCs w:val="18"/>
+        </w:rPr>
+        <w:t xml:space="preserve"> functions that impact the simulation in a meaningful way: </w:t>
       </w:r>
       <w:r>
         <w:rPr>
@@ -2065,7 +2123,6 @@
           <w:placeholder>
             <w:docPart w:val="88A210155B814A6DA66C500E7EB3BCAD"/>
           </w:placeholder>
-          <w:showingPlcHdr/>
           <w:text w:multiLine="1"/>
         </w:sdtPr>
         <w:sdtEndPr>
@@ -2077,12 +2134,29 @@
         <w:sdtContent>
           <w:r>
             <w:rPr>
-              <w:rStyle w:val="PlaceholderText"/>
-              <w:color w:val="808080" w:themeColor="background1" w:themeShade="80"/>
+              <w:rStyle w:val="Style1"/>
               <w:sz w:val="18"/>
               <w:szCs w:val="18"/>
             </w:rPr>
-            <w:t>In a few short sentences or dot points, please explain what you submitted for this part of the assessment.</w:t>
+            <w:t>- Each hazard has a on collision detection trigger that ragdolls and applies a force to the player.</w:t>
+          </w:r>
+          <w:r>
+            <w:rPr>
+              <w:rStyle w:val="Style1"/>
+              <w:sz w:val="18"/>
+              <w:szCs w:val="18"/>
+            </w:rPr>
+            <w:br/>
+            <w:t>- A trigger zone is present under neath the course that ragdolls the player if they fall into it.</w:t>
+          </w:r>
+          <w:r>
+            <w:rPr>
+              <w:rStyle w:val="Style1"/>
+              <w:sz w:val="18"/>
+              <w:szCs w:val="18"/>
+            </w:rPr>
+            <w:br/>
+            <w:t xml:space="preserve">- There is also a trigger zone at the end of the course that detects if the ball falls into the hole that stops the timer and displays the winners time. </w:t>
           </w:r>
         </w:sdtContent>
       </w:sdt>
@@ -2110,7 +2184,7 @@
           </w:rPr>
           <w:id w:val="-249882528"/>
           <w14:checkbox>
-            <w14:checked w14:val="0"/>
+            <w14:checked w14:val="1"/>
             <w14:checkedState w14:val="2612" w14:font="MS Gothic"/>
             <w14:uncheckedState w14:val="2610" w14:font="MS Gothic"/>
           </w14:checkbox>
@@ -2123,7 +2197,7 @@
               <w:sz w:val="32"/>
               <w:szCs w:val="18"/>
             </w:rPr>
-            <w:t>☐</w:t>
+            <w:t>☒</w:t>
           </w:r>
         </w:sdtContent>
       </w:sdt>
@@ -2152,7 +2226,6 @@
           <w:placeholder>
             <w:docPart w:val="546C388925A6455D8E54A1E334D355AA"/>
           </w:placeholder>
-          <w:showingPlcHdr/>
           <w:text w:multiLine="1"/>
         </w:sdtPr>
         <w:sdtEndPr>
@@ -2164,12 +2237,11 @@
         <w:sdtContent>
           <w:r>
             <w:rPr>
-              <w:rStyle w:val="PlaceholderText"/>
-              <w:color w:val="808080" w:themeColor="background1" w:themeShade="80"/>
+              <w:rStyle w:val="Style1"/>
               <w:sz w:val="18"/>
               <w:szCs w:val="18"/>
             </w:rPr>
-            <w:t>In a few short sentences or dot points, please explain what you submitted for this part of the assessment.</w:t>
+            <w:t>The player can interact with kinematic and dynamic rigid bodies. The player can interact with the ball, which is a dynamic rigid body, by pushing it.</w:t>
           </w:r>
         </w:sdtContent>
       </w:sdt>
@@ -2293,17 +2365,15 @@
           <w:placeholder>
             <w:docPart w:val="E19239B8EEFD44D6BEBD848008B77528"/>
           </w:placeholder>
-          <w:showingPlcHdr/>
         </w:sdtPr>
         <w:sdtContent>
           <w:r>
             <w:rPr>
-              <w:rStyle w:val="PlaceholderText"/>
-              <w:b/>
-              <w:bCs/>
-              <w:u w:val="single"/>
+              <w:rFonts w:ascii="Arial" w:hAnsi="Arial" w:cs="Arial"/>
+              <w:sz w:val="20"/>
+              <w:szCs w:val="20"/>
             </w:rPr>
-            <w:t>Please enter you name.</w:t>
+            <w:t>Connor Mills</w:t>
           </w:r>
         </w:sdtContent>
       </w:sdt>
@@ -2337,17 +2407,15 @@
           <w:placeholder>
             <w:docPart w:val="BE42814F23D644009DE58EF37C8B8977"/>
           </w:placeholder>
-          <w:showingPlcHdr/>
         </w:sdtPr>
         <w:sdtContent>
           <w:r>
             <w:rPr>
-              <w:rStyle w:val="PlaceholderText"/>
-              <w:b/>
-              <w:bCs/>
-              <w:u w:val="single"/>
+              <w:rFonts w:ascii="Arial" w:hAnsi="Arial" w:cs="Arial"/>
+              <w:sz w:val="20"/>
+              <w:szCs w:val="20"/>
             </w:rPr>
-            <w:t>Please enter the date</w:t>
+            <w:t>08/03/2023</w:t>
           </w:r>
         </w:sdtContent>
       </w:sdt>
@@ -4970,7 +5038,9 @@
     <w:rsidRoot w:val="00032B9A"/>
     <w:rsid w:val="000017C1"/>
     <w:rsid w:val="00032B9A"/>
+    <w:rsid w:val="001717A2"/>
     <w:rsid w:val="00184E8C"/>
+    <w:rsid w:val="002021FF"/>
     <w:rsid w:val="00275DBD"/>
     <w:rsid w:val="002939ED"/>
     <w:rsid w:val="002F3D37"/>

</xml_diff>